<commit_message>
update DataBase, create frNhaCungCap,frChonMon
</commit_message>
<xml_diff>
--- a/BaoCaoDoAn1.docx
+++ b/BaoCaoDoAn1.docx
@@ -1490,17 +1490,7 @@
           <w:sz w:val="26"/>
           <w:szCs w:val="26"/>
         </w:rPr>
-        <w:t>NHẬN XÉT CỦA GIẢNG VIÊN ………………………………………………………………………………………………………………………………………………………………………………………………………………………………………………………………………………………………………………………………………………………………………………………………………………………………………………………………………………………………………………………………………………………………………………………………………………………………………………………………………………</w:t>
-      </w:r>
-      <w:bookmarkStart w:id="1" w:name="_GoBack"/>
-      <w:bookmarkEnd w:id="1"/>
-      <w:r>
-        <w:rPr>
-          <w:rFonts w:eastAsia="Times New Roman"/>
-          <w:sz w:val="26"/>
-          <w:szCs w:val="26"/>
-        </w:rPr>
-        <w:t>………………………………………………………………………………………………………………………………………………………………………………………………………………………………………………………………………………………………………………………………………………………………………………………………………………………………………………………………………………………………………………………………………………………………………………………………………………………………………………………………………………………………………………………………………………………………………………………………………………………………………………………………………………………………………………………………………………………………………………………………………………………………………………………………………………………………………………………………………………………………………………………………………………………………………………………………………………………………………………………………………………………………………………………………………………………………………………………………………………………………………………………………………………………………………………………………………………………………………………………………………………………………………………………………………………………………………………………………………………………………………………………………………………………………………………………………………………………………….…………………………………………………………………………....</w:t>
+        <w:t>NHẬN XÉT CỦA GIẢNG VIÊN ………………………………………………………………………………………………………………………………………………………………………………………………………………………………………………………………………………………………………………………………………………………………………………………………………………………………………………………………………………………………………………………………………………………………………………………………………………………………………………………………………………………………………………………………………………………………………………………………………………………………………………………………………………………………………………………………………………………………………………………………………………………………………………………………………………………………………………………………………………………………………………………………………………………………………………………………………………………………………………………………………………………………………………………………………………………………………………………………………………………………………………………………………………………………………………………………………………………………………………………………………………………………………………………………………………………………………………………………………………………………………………………………………………………………………………………………………………………………………………………………………………………………………………………………………………………………………………………………………………………………………………………………………………………………………………………………………………………………………………………………………………………………………………………………………………………………………………………………………………………………………………………………………………………………………………………………………………………………………………….…………………………………………………………………………....</w:t>
       </w:r>
     </w:p>
     <w:p>
@@ -2737,8 +2727,8 @@
           <w:lang w:val="vi-VN"/>
         </w:rPr>
       </w:pPr>
-      <w:bookmarkStart w:id="2" w:name="_Toc480312818"/>
-      <w:bookmarkStart w:id="3" w:name="_Toc480223993"/>
+      <w:bookmarkStart w:id="1" w:name="_Toc480312818"/>
+      <w:bookmarkStart w:id="2" w:name="_Toc480223993"/>
       <w:r>
         <w:rPr>
           <w:rFonts w:cs="Times New Roman"/>
@@ -2758,8 +2748,8 @@
         </w:rPr>
         <w:t>Giới thiệu</w:t>
       </w:r>
+      <w:bookmarkEnd w:id="1"/>
       <w:bookmarkEnd w:id="2"/>
-      <w:bookmarkEnd w:id="3"/>
       <w:r>
         <w:rPr>
           <w:rFonts w:cs="Times New Roman"/>
@@ -2844,8 +2834,8 @@
           <w:szCs w:val="26"/>
         </w:rPr>
       </w:pPr>
-      <w:bookmarkStart w:id="4" w:name="_Toc480312820"/>
-      <w:bookmarkStart w:id="5" w:name="_Toc480223995"/>
+      <w:bookmarkStart w:id="3" w:name="_Toc480312820"/>
+      <w:bookmarkStart w:id="4" w:name="_Toc480223995"/>
       <w:r>
         <w:rPr>
           <w:rFonts w:cs="Times New Roman"/>
@@ -2863,8 +2853,8 @@
         </w:rPr>
         <w:t>Phạm vi</w:t>
       </w:r>
+      <w:bookmarkEnd w:id="3"/>
       <w:bookmarkEnd w:id="4"/>
-      <w:bookmarkEnd w:id="5"/>
     </w:p>
     <w:p>
       <w:pPr>
@@ -3111,8 +3101,8 @@
           <w:bCs/>
         </w:rPr>
       </w:pPr>
-      <w:bookmarkStart w:id="6" w:name="_Toc480312824"/>
-      <w:bookmarkStart w:id="7" w:name="_Toc480223999"/>
+      <w:bookmarkStart w:id="5" w:name="_Toc480312824"/>
+      <w:bookmarkStart w:id="6" w:name="_Toc480223999"/>
       <w:r>
         <w:rPr>
           <w:b/>
@@ -3128,59 +3118,60 @@
         </w:rPr>
         <w:t>Yêu cầu chung về phần mềm</w:t>
       </w:r>
+      <w:bookmarkEnd w:id="5"/>
       <w:bookmarkEnd w:id="6"/>
+    </w:p>
+    <w:p>
+      <w:bookmarkStart w:id="7" w:name="_Toc480271548"/>
+      <w:r>
+        <w:t>Hệ thống phần mềm bao gồm 2 phần: Quản lý việc thanh toán hóa đơn và Quản lý thông tin của quán cafe trong CSDL.</w:t>
+      </w:r>
       <w:bookmarkEnd w:id="7"/>
     </w:p>
     <w:p>
-      <w:bookmarkStart w:id="8" w:name="_Toc480271548"/>
-      <w:r>
-        <w:t>Hệ thống phần mềm bao gồm 2 phần: Quản lý việc thanh toán hóa đơn và Quản lý thông tin của quán cafe trong CSDL.</w:t>
+      <w:pPr>
+        <w:rPr>
+          <w:i/>
+        </w:rPr>
+      </w:pPr>
+      <w:bookmarkStart w:id="8" w:name="_Toc480271549"/>
+      <w:r>
+        <w:rPr>
+          <w:i/>
+          <w:lang w:val="vi-VN"/>
+        </w:rPr>
+        <w:t>a.</w:t>
+      </w:r>
+      <w:r>
+        <w:rPr>
+          <w:i/>
+        </w:rPr>
+        <w:t>Quản lý việc thanh toán hóa đơn</w:t>
       </w:r>
       <w:bookmarkEnd w:id="8"/>
     </w:p>
     <w:p>
-      <w:pPr>
-        <w:rPr>
-          <w:i/>
-        </w:rPr>
-      </w:pPr>
-      <w:bookmarkStart w:id="9" w:name="_Toc480271549"/>
-      <w:r>
-        <w:rPr>
-          <w:i/>
-          <w:lang w:val="vi-VN"/>
-        </w:rPr>
-        <w:t>a.</w:t>
-      </w:r>
-      <w:r>
-        <w:rPr>
-          <w:i/>
-        </w:rPr>
-        <w:t>Quản lý việc thanh toán hóa đơn</w:t>
+      <w:bookmarkStart w:id="9" w:name="_Toc480271550"/>
+      <w:r>
+        <w:t>Nhập thông tin món khách hàng yêu cầu (tên món, số lượng).</w:t>
       </w:r>
       <w:bookmarkEnd w:id="9"/>
     </w:p>
     <w:p>
-      <w:bookmarkStart w:id="10" w:name="_Toc480271550"/>
-      <w:r>
-        <w:t>Nhập thông tin món khách hàng yêu cầu (tên món, số lượng).</w:t>
+      <w:bookmarkStart w:id="10" w:name="_Toc480271551"/>
+      <w:r>
+        <w:t>Thanh toán, giảm giá (nếu có) và in hóa đơn cho khách hàng.</w:t>
       </w:r>
       <w:bookmarkEnd w:id="10"/>
     </w:p>
     <w:p>
-      <w:bookmarkStart w:id="11" w:name="_Toc480271551"/>
-      <w:r>
-        <w:t>Thanh toán, giảm giá (nếu có) và in hóa đơn cho khách hàng.</w:t>
-      </w:r>
-      <w:bookmarkEnd w:id="11"/>
-    </w:p>
-    <w:p>
-      <w:pPr>
-        <w:rPr>
-          <w:szCs w:val="26"/>
-        </w:rPr>
-      </w:pPr>
-      <w:bookmarkStart w:id="12" w:name="_Toc480271552"/>
+      <w:pPr>
+        <w:jc w:val="center"/>
+        <w:rPr>
+          <w:szCs w:val="26"/>
+        </w:rPr>
+      </w:pPr>
+      <w:bookmarkStart w:id="11" w:name="_Toc480271552"/>
       <w:r>
         <w:rPr>
           <w:noProof/>
@@ -3235,32 +3226,32 @@
           </wp:inline>
         </w:drawing>
       </w:r>
+      <w:bookmarkEnd w:id="11"/>
+    </w:p>
+    <w:p>
+      <w:pPr>
+        <w:rPr>
+          <w:i/>
+          <w:szCs w:val="26"/>
+        </w:rPr>
+      </w:pPr>
+      <w:bookmarkStart w:id="12" w:name="_Toc480271553"/>
+      <w:r>
+        <w:rPr>
+          <w:i/>
+          <w:szCs w:val="26"/>
+          <w:lang w:val="vi-VN"/>
+        </w:rPr>
+        <w:t>b.</w:t>
+      </w:r>
+      <w:r>
+        <w:rPr>
+          <w:i/>
+          <w:szCs w:val="26"/>
+        </w:rPr>
+        <w:t>Quản lý thông tin trong Cơ sở dữ liệu</w:t>
+      </w:r>
       <w:bookmarkEnd w:id="12"/>
-    </w:p>
-    <w:p>
-      <w:pPr>
-        <w:rPr>
-          <w:i/>
-          <w:szCs w:val="26"/>
-        </w:rPr>
-      </w:pPr>
-      <w:bookmarkStart w:id="13" w:name="_Toc480271553"/>
-      <w:r>
-        <w:rPr>
-          <w:i/>
-          <w:szCs w:val="26"/>
-          <w:lang w:val="vi-VN"/>
-        </w:rPr>
-        <w:t>b.</w:t>
-      </w:r>
-      <w:r>
-        <w:rPr>
-          <w:i/>
-          <w:szCs w:val="26"/>
-        </w:rPr>
-        <w:t>Quản lý thông tin trong Cơ sở dữ liệu</w:t>
-      </w:r>
-      <w:bookmarkEnd w:id="13"/>
     </w:p>
     <w:p>
       <w:pPr>
@@ -3326,8 +3317,8 @@
           <w:szCs w:val="26"/>
         </w:rPr>
       </w:pPr>
-      <w:bookmarkStart w:id="14" w:name="_Toc480312825"/>
-      <w:bookmarkStart w:id="15" w:name="_Toc480224000"/>
+      <w:bookmarkStart w:id="13" w:name="_Toc480312825"/>
+      <w:bookmarkStart w:id="14" w:name="_Toc480224000"/>
       <w:r>
         <w:rPr>
           <w:rFonts w:cs="Times New Roman"/>
@@ -3345,8 +3336,8 @@
         </w:rPr>
         <w:t>Chức năng của phần mềm</w:t>
       </w:r>
+      <w:bookmarkEnd w:id="13"/>
       <w:bookmarkEnd w:id="14"/>
-      <w:bookmarkEnd w:id="15"/>
     </w:p>
     <w:p>
       <w:pPr>
@@ -3367,7 +3358,7 @@
           <w:szCs w:val="26"/>
         </w:rPr>
       </w:pPr>
-      <w:bookmarkStart w:id="16" w:name="_Toc480271555"/>
+      <w:bookmarkStart w:id="15" w:name="_Toc480271555"/>
       <w:r>
         <w:rPr>
           <w:rFonts w:cs="Times New Roman"/>
@@ -3376,7 +3367,7 @@
         </w:rPr>
         <w:t>Thanh toán hóa đơn cho khách hàng</w:t>
       </w:r>
-      <w:bookmarkEnd w:id="16"/>
+      <w:bookmarkEnd w:id="15"/>
     </w:p>
     <w:p>
       <w:pPr>
@@ -3526,7 +3517,7 @@
           <w:szCs w:val="26"/>
         </w:rPr>
       </w:pPr>
-      <w:bookmarkStart w:id="17" w:name="_Toc480271556"/>
+      <w:bookmarkStart w:id="16" w:name="_Toc480271556"/>
       <w:r>
         <w:rPr>
           <w:rFonts w:cs="Times New Roman"/>
@@ -3535,7 +3526,7 @@
         </w:rPr>
         <w:t>Quản lý việc báo cáo doanh thu</w:t>
       </w:r>
-      <w:bookmarkEnd w:id="17"/>
+      <w:bookmarkEnd w:id="16"/>
     </w:p>
     <w:p>
       <w:pPr>
@@ -3602,7 +3593,7 @@
           <w:szCs w:val="26"/>
         </w:rPr>
       </w:pPr>
-      <w:bookmarkStart w:id="18" w:name="_Toc480271557"/>
+      <w:bookmarkStart w:id="17" w:name="_Toc480271557"/>
       <w:r>
         <w:rPr>
           <w:rFonts w:cs="Times New Roman"/>
@@ -3611,7 +3602,7 @@
         </w:rPr>
         <w:t>Chức năng khác</w:t>
       </w:r>
-      <w:bookmarkEnd w:id="18"/>
+      <w:bookmarkEnd w:id="17"/>
     </w:p>
     <w:p>
       <w:pPr>
@@ -3673,8 +3664,8 @@
           <w:szCs w:val="26"/>
         </w:rPr>
       </w:pPr>
-      <w:bookmarkStart w:id="19" w:name="_Toc480312826"/>
-      <w:bookmarkStart w:id="20" w:name="_Toc480224001"/>
+      <w:bookmarkStart w:id="18" w:name="_Toc480312826"/>
+      <w:bookmarkStart w:id="19" w:name="_Toc480224001"/>
       <w:r>
         <w:rPr>
           <w:rFonts w:cs="Times New Roman"/>
@@ -3692,20 +3683,20 @@
         </w:rPr>
         <w:t>Đối tượng người dùng</w:t>
       </w:r>
+      <w:bookmarkEnd w:id="18"/>
       <w:bookmarkEnd w:id="19"/>
+    </w:p>
+    <w:p>
+      <w:pPr>
+        <w:rPr>
+          <w:b/>
+        </w:rPr>
+      </w:pPr>
+      <w:bookmarkStart w:id="20" w:name="_Toc480271559"/>
+      <w:r>
+        <w:t>Phần mềm được ứng dụng cho 2 đối tượng: NV thu ngân và người quản lý:</w:t>
+      </w:r>
       <w:bookmarkEnd w:id="20"/>
-    </w:p>
-    <w:p>
-      <w:pPr>
-        <w:rPr>
-          <w:b/>
-        </w:rPr>
-      </w:pPr>
-      <w:bookmarkStart w:id="21" w:name="_Toc480271559"/>
-      <w:r>
-        <w:t>Phần mềm được ứng dụng cho 2 đối tượng: NV thu ngân và người quản lý:</w:t>
-      </w:r>
-      <w:bookmarkEnd w:id="21"/>
     </w:p>
     <w:p>
       <w:pPr>
@@ -3892,8 +3883,8 @@
           <w:szCs w:val="26"/>
         </w:rPr>
       </w:pPr>
-      <w:bookmarkStart w:id="22" w:name="_Toc480312827"/>
-      <w:bookmarkStart w:id="23" w:name="_Toc480224002"/>
+      <w:bookmarkStart w:id="21" w:name="_Toc480312827"/>
+      <w:bookmarkStart w:id="22" w:name="_Toc480224002"/>
       <w:r>
         <w:rPr>
           <w:rFonts w:cs="Times New Roman"/>
@@ -3913,8 +3904,8 @@
         </w:rPr>
         <w:t>Các ràng buộc</w:t>
       </w:r>
+      <w:bookmarkEnd w:id="21"/>
       <w:bookmarkEnd w:id="22"/>
-      <w:bookmarkEnd w:id="23"/>
     </w:p>
     <w:p>
       <w:pPr>
@@ -4061,7 +4052,11 @@
           <w:lang w:val="vi-VN"/>
         </w:rPr>
       </w:pPr>
-      <w:r>
+    </w:p>
+    <w:p>
+      <w:pPr>
+        <w:spacing w:after="0" w:line="276" w:lineRule="auto"/>
+        <w:jc w:val="center"/>
         <w:rPr>
           <w:rFonts w:cs="Times New Roman"/>
           <w:b/>
@@ -4069,71 +4064,16 @@
           <w:szCs w:val="26"/>
           <w:lang w:val="vi-VN"/>
         </w:rPr>
-        <w:t>II.Phân công công việc</w:t>
-      </w:r>
-    </w:p>
-    <w:p>
-      <w:pPr>
-        <w:spacing w:after="0" w:line="276" w:lineRule="auto"/>
-        <w:jc w:val="both"/>
-        <w:rPr>
-          <w:rFonts w:cs="Times New Roman"/>
-          <w:b/>
-          <w:bCs/>
-          <w:szCs w:val="26"/>
-          <w:lang w:val="vi-VN"/>
-        </w:rPr>
-      </w:pPr>
-      <w:r>
-        <w:rPr>
-          <w:rFonts w:cs="Times New Roman"/>
-          <w:b/>
-          <w:bCs/>
-          <w:szCs w:val="26"/>
-          <w:lang w:val="vi-VN"/>
-        </w:rPr>
-        <w:t>III.Thiết kế</w:t>
-      </w:r>
-    </w:p>
-    <w:p>
-      <w:pPr>
-        <w:spacing w:after="0" w:line="276" w:lineRule="auto"/>
-        <w:jc w:val="both"/>
-        <w:rPr>
-          <w:rFonts w:cs="Times New Roman"/>
-          <w:szCs w:val="26"/>
-          <w:lang w:val="vi-VN"/>
-        </w:rPr>
-      </w:pPr>
-      <w:r>
-        <w:rPr>
-          <w:rFonts w:cs="Times New Roman"/>
-          <w:b/>
-          <w:bCs/>
-          <w:szCs w:val="26"/>
-          <w:lang w:val="vi-VN"/>
-        </w:rPr>
-        <w:t>1.Thiết kế sơ đồ UseCase</w:t>
-      </w:r>
-    </w:p>
-    <w:p>
-      <w:pPr>
-        <w:spacing w:after="0" w:line="276" w:lineRule="auto"/>
-        <w:jc w:val="both"/>
-        <w:rPr>
-          <w:rFonts w:cs="Times New Roman"/>
-          <w:szCs w:val="26"/>
-        </w:rPr>
       </w:pPr>
       <w:r>
         <w:rPr>
           <w:noProof/>
         </w:rPr>
         <w:drawing>
-          <wp:inline distT="0" distB="0" distL="0" distR="0" wp14:anchorId="286C7562" wp14:editId="63DFF7A2">
-            <wp:extent cx="5981700" cy="3952875"/>
-            <wp:effectExtent l="0" t="0" r="0" b="9525"/>
-            <wp:docPr id="2" name="Picture 2"/>
+          <wp:inline distT="0" distB="0" distL="0" distR="0" wp14:anchorId="2A516304" wp14:editId="70BE22A6">
+            <wp:extent cx="2933700" cy="1546860"/>
+            <wp:effectExtent l="0" t="0" r="0" b="0"/>
+            <wp:docPr id="3" name="Picture 3"/>
             <wp:cNvGraphicFramePr>
               <a:graphicFrameLocks xmlns:a="http://schemas.openxmlformats.org/drawingml/2006/main" noChangeAspect="1"/>
             </wp:cNvGraphicFramePr>
@@ -4153,7 +4093,7 @@
                   <pic:spPr>
                     <a:xfrm>
                       <a:off x="0" y="0"/>
-                      <a:ext cx="5981700" cy="3952875"/>
+                      <a:ext cx="2933700" cy="1546860"/>
                     </a:xfrm>
                     <a:prstGeom prst="rect">
                       <a:avLst/>
@@ -4186,8 +4126,1722 @@
           <w:szCs w:val="26"/>
           <w:lang w:val="vi-VN"/>
         </w:rPr>
-        <w:t>Hình 1:Sơ đồ UseCase Login</w:t>
-      </w:r>
+        <w:t>Hình 1: Form Đăng nhập</w:t>
+      </w:r>
+    </w:p>
+    <w:p>
+      <w:pPr>
+        <w:spacing w:after="0" w:line="276" w:lineRule="auto"/>
+        <w:jc w:val="center"/>
+        <w:rPr>
+          <w:rFonts w:cs="Times New Roman"/>
+          <w:i/>
+          <w:iCs/>
+          <w:szCs w:val="26"/>
+          <w:lang w:val="vi-VN"/>
+        </w:rPr>
+      </w:pPr>
+      <w:r>
+        <w:rPr>
+          <w:noProof/>
+        </w:rPr>
+        <w:drawing>
+          <wp:inline distT="0" distB="0" distL="0" distR="0" wp14:anchorId="50BF529F" wp14:editId="210429D3">
+            <wp:extent cx="4610100" cy="2278380"/>
+            <wp:effectExtent l="0" t="0" r="0" b="7620"/>
+            <wp:docPr id="4" name="Picture 4"/>
+            <wp:cNvGraphicFramePr>
+              <a:graphicFrameLocks xmlns:a="http://schemas.openxmlformats.org/drawingml/2006/main" noChangeAspect="1"/>
+            </wp:cNvGraphicFramePr>
+            <a:graphic xmlns:a="http://schemas.openxmlformats.org/drawingml/2006/main">
+              <a:graphicData uri="http://schemas.openxmlformats.org/drawingml/2006/picture">
+                <pic:pic xmlns:pic="http://schemas.openxmlformats.org/drawingml/2006/picture">
+                  <pic:nvPicPr>
+                    <pic:cNvPr id="1" name=""/>
+                    <pic:cNvPicPr/>
+                  </pic:nvPicPr>
+                  <pic:blipFill>
+                    <a:blip r:embed="rId21"/>
+                    <a:stretch>
+                      <a:fillRect/>
+                    </a:stretch>
+                  </pic:blipFill>
+                  <pic:spPr>
+                    <a:xfrm>
+                      <a:off x="0" y="0"/>
+                      <a:ext cx="4610100" cy="2278380"/>
+                    </a:xfrm>
+                    <a:prstGeom prst="rect">
+                      <a:avLst/>
+                    </a:prstGeom>
+                  </pic:spPr>
+                </pic:pic>
+              </a:graphicData>
+            </a:graphic>
+          </wp:inline>
+        </w:drawing>
+      </w:r>
+    </w:p>
+    <w:p>
+      <w:pPr>
+        <w:spacing w:after="0" w:line="276" w:lineRule="auto"/>
+        <w:jc w:val="center"/>
+        <w:rPr>
+          <w:rFonts w:cs="Times New Roman"/>
+          <w:i/>
+          <w:iCs/>
+          <w:szCs w:val="26"/>
+          <w:lang w:val="vi-VN"/>
+        </w:rPr>
+      </w:pPr>
+      <w:r>
+        <w:rPr>
+          <w:rFonts w:cs="Times New Roman"/>
+          <w:i/>
+          <w:iCs/>
+          <w:szCs w:val="26"/>
+          <w:lang w:val="vi-VN"/>
+        </w:rPr>
+        <w:t>Hình 2: Form Main</w:t>
+      </w:r>
+    </w:p>
+    <w:p>
+      <w:pPr>
+        <w:spacing w:after="0" w:line="276" w:lineRule="auto"/>
+        <w:jc w:val="center"/>
+        <w:rPr>
+          <w:rFonts w:cs="Times New Roman"/>
+          <w:i/>
+          <w:iCs/>
+          <w:szCs w:val="26"/>
+          <w:lang w:val="vi-VN"/>
+        </w:rPr>
+      </w:pPr>
+      <w:r>
+        <w:rPr>
+          <w:noProof/>
+        </w:rPr>
+        <w:lastRenderedPageBreak/>
+        <w:drawing>
+          <wp:inline distT="0" distB="0" distL="0" distR="0" wp14:anchorId="19AC2D58" wp14:editId="73EE5AF7">
+            <wp:extent cx="4724400" cy="2179320"/>
+            <wp:effectExtent l="0" t="0" r="0" b="0"/>
+            <wp:docPr id="5" name="Picture 5"/>
+            <wp:cNvGraphicFramePr>
+              <a:graphicFrameLocks xmlns:a="http://schemas.openxmlformats.org/drawingml/2006/main" noChangeAspect="1"/>
+            </wp:cNvGraphicFramePr>
+            <a:graphic xmlns:a="http://schemas.openxmlformats.org/drawingml/2006/main">
+              <a:graphicData uri="http://schemas.openxmlformats.org/drawingml/2006/picture">
+                <pic:pic xmlns:pic="http://schemas.openxmlformats.org/drawingml/2006/picture">
+                  <pic:nvPicPr>
+                    <pic:cNvPr id="1" name=""/>
+                    <pic:cNvPicPr/>
+                  </pic:nvPicPr>
+                  <pic:blipFill>
+                    <a:blip r:embed="rId22"/>
+                    <a:stretch>
+                      <a:fillRect/>
+                    </a:stretch>
+                  </pic:blipFill>
+                  <pic:spPr>
+                    <a:xfrm>
+                      <a:off x="0" y="0"/>
+                      <a:ext cx="4724400" cy="2179320"/>
+                    </a:xfrm>
+                    <a:prstGeom prst="rect">
+                      <a:avLst/>
+                    </a:prstGeom>
+                  </pic:spPr>
+                </pic:pic>
+              </a:graphicData>
+            </a:graphic>
+          </wp:inline>
+        </w:drawing>
+      </w:r>
+    </w:p>
+    <w:p>
+      <w:pPr>
+        <w:spacing w:after="0" w:line="276" w:lineRule="auto"/>
+        <w:jc w:val="center"/>
+        <w:rPr>
+          <w:rFonts w:cs="Times New Roman"/>
+          <w:i/>
+          <w:iCs/>
+          <w:szCs w:val="26"/>
+          <w:lang w:val="vi-VN"/>
+        </w:rPr>
+      </w:pPr>
+      <w:r>
+        <w:rPr>
+          <w:rFonts w:cs="Times New Roman"/>
+          <w:i/>
+          <w:iCs/>
+          <w:szCs w:val="26"/>
+          <w:lang w:val="vi-VN"/>
+        </w:rPr>
+        <w:t>Hình 3:Form Trang bán hàng</w:t>
+      </w:r>
+    </w:p>
+    <w:p>
+      <w:pPr>
+        <w:spacing w:after="0" w:line="276" w:lineRule="auto"/>
+        <w:jc w:val="center"/>
+        <w:rPr>
+          <w:rFonts w:cs="Times New Roman"/>
+          <w:i/>
+          <w:iCs/>
+          <w:szCs w:val="26"/>
+          <w:lang w:val="vi-VN"/>
+        </w:rPr>
+      </w:pPr>
+    </w:p>
+    <w:p>
+      <w:pPr>
+        <w:spacing w:after="0" w:line="276" w:lineRule="auto"/>
+        <w:jc w:val="center"/>
+        <w:rPr>
+          <w:rFonts w:cs="Times New Roman"/>
+          <w:i/>
+          <w:iCs/>
+          <w:szCs w:val="26"/>
+          <w:lang w:val="vi-VN"/>
+        </w:rPr>
+      </w:pPr>
+      <w:r>
+        <w:rPr>
+          <w:noProof/>
+        </w:rPr>
+        <w:drawing>
+          <wp:inline distT="0" distB="0" distL="0" distR="0" wp14:anchorId="558BCF85" wp14:editId="049EEC46">
+            <wp:extent cx="4671060" cy="2148840"/>
+            <wp:effectExtent l="0" t="0" r="0" b="3810"/>
+            <wp:docPr id="6" name="Picture 6"/>
+            <wp:cNvGraphicFramePr>
+              <a:graphicFrameLocks xmlns:a="http://schemas.openxmlformats.org/drawingml/2006/main" noChangeAspect="1"/>
+            </wp:cNvGraphicFramePr>
+            <a:graphic xmlns:a="http://schemas.openxmlformats.org/drawingml/2006/main">
+              <a:graphicData uri="http://schemas.openxmlformats.org/drawingml/2006/picture">
+                <pic:pic xmlns:pic="http://schemas.openxmlformats.org/drawingml/2006/picture">
+                  <pic:nvPicPr>
+                    <pic:cNvPr id="1" name=""/>
+                    <pic:cNvPicPr/>
+                  </pic:nvPicPr>
+                  <pic:blipFill>
+                    <a:blip r:embed="rId23"/>
+                    <a:stretch>
+                      <a:fillRect/>
+                    </a:stretch>
+                  </pic:blipFill>
+                  <pic:spPr>
+                    <a:xfrm>
+                      <a:off x="0" y="0"/>
+                      <a:ext cx="4671060" cy="2148840"/>
+                    </a:xfrm>
+                    <a:prstGeom prst="rect">
+                      <a:avLst/>
+                    </a:prstGeom>
+                  </pic:spPr>
+                </pic:pic>
+              </a:graphicData>
+            </a:graphic>
+          </wp:inline>
+        </w:drawing>
+      </w:r>
+    </w:p>
+    <w:p>
+      <w:pPr>
+        <w:spacing w:after="0" w:line="276" w:lineRule="auto"/>
+        <w:jc w:val="center"/>
+        <w:rPr>
+          <w:rFonts w:cs="Times New Roman"/>
+          <w:i/>
+          <w:iCs/>
+          <w:szCs w:val="26"/>
+          <w:lang w:val="vi-VN"/>
+        </w:rPr>
+      </w:pPr>
+      <w:r>
+        <w:rPr>
+          <w:rFonts w:cs="Times New Roman"/>
+          <w:i/>
+          <w:iCs/>
+          <w:szCs w:val="26"/>
+          <w:lang w:val="vi-VN"/>
+        </w:rPr>
+        <w:t>Hình 4: Form Chuyển bàn</w:t>
+      </w:r>
+    </w:p>
+    <w:p>
+      <w:pPr>
+        <w:spacing w:after="0" w:line="276" w:lineRule="auto"/>
+        <w:jc w:val="center"/>
+        <w:rPr>
+          <w:rFonts w:cs="Times New Roman"/>
+          <w:i/>
+          <w:iCs/>
+          <w:szCs w:val="26"/>
+          <w:lang w:val="vi-VN"/>
+        </w:rPr>
+      </w:pPr>
+    </w:p>
+    <w:p>
+      <w:pPr>
+        <w:spacing w:after="0" w:line="276" w:lineRule="auto"/>
+        <w:jc w:val="center"/>
+        <w:rPr>
+          <w:rFonts w:cs="Times New Roman"/>
+          <w:i/>
+          <w:iCs/>
+          <w:szCs w:val="26"/>
+          <w:lang w:val="vi-VN"/>
+        </w:rPr>
+      </w:pPr>
+      <w:r>
+        <w:rPr>
+          <w:noProof/>
+        </w:rPr>
+        <w:drawing>
+          <wp:inline distT="0" distB="0" distL="0" distR="0" wp14:anchorId="713DFFEA" wp14:editId="728FB09C">
+            <wp:extent cx="3714750" cy="2838450"/>
+            <wp:effectExtent l="0" t="0" r="0" b="0"/>
+            <wp:docPr id="7" name="Picture 7"/>
+            <wp:cNvGraphicFramePr>
+              <a:graphicFrameLocks xmlns:a="http://schemas.openxmlformats.org/drawingml/2006/main" noChangeAspect="1"/>
+            </wp:cNvGraphicFramePr>
+            <a:graphic xmlns:a="http://schemas.openxmlformats.org/drawingml/2006/main">
+              <a:graphicData uri="http://schemas.openxmlformats.org/drawingml/2006/picture">
+                <pic:pic xmlns:pic="http://schemas.openxmlformats.org/drawingml/2006/picture">
+                  <pic:nvPicPr>
+                    <pic:cNvPr id="1" name=""/>
+                    <pic:cNvPicPr/>
+                  </pic:nvPicPr>
+                  <pic:blipFill>
+                    <a:blip r:embed="rId24"/>
+                    <a:stretch>
+                      <a:fillRect/>
+                    </a:stretch>
+                  </pic:blipFill>
+                  <pic:spPr>
+                    <a:xfrm>
+                      <a:off x="0" y="0"/>
+                      <a:ext cx="3714750" cy="2838450"/>
+                    </a:xfrm>
+                    <a:prstGeom prst="rect">
+                      <a:avLst/>
+                    </a:prstGeom>
+                  </pic:spPr>
+                </pic:pic>
+              </a:graphicData>
+            </a:graphic>
+          </wp:inline>
+        </w:drawing>
+      </w:r>
+    </w:p>
+    <w:p>
+      <w:pPr>
+        <w:spacing w:after="0" w:line="276" w:lineRule="auto"/>
+        <w:jc w:val="center"/>
+        <w:rPr>
+          <w:rFonts w:cs="Times New Roman"/>
+          <w:i/>
+          <w:iCs/>
+          <w:szCs w:val="26"/>
+          <w:lang w:val="vi-VN"/>
+        </w:rPr>
+      </w:pPr>
+      <w:r>
+        <w:rPr>
+          <w:rFonts w:cs="Times New Roman"/>
+          <w:i/>
+          <w:iCs/>
+          <w:szCs w:val="26"/>
+          <w:lang w:val="vi-VN"/>
+        </w:rPr>
+        <w:t>Hình 5: Form Chọn món</w:t>
+      </w:r>
+    </w:p>
+    <w:p>
+      <w:pPr>
+        <w:spacing w:after="0" w:line="276" w:lineRule="auto"/>
+        <w:jc w:val="center"/>
+        <w:rPr>
+          <w:rFonts w:cs="Times New Roman"/>
+          <w:i/>
+          <w:iCs/>
+          <w:szCs w:val="26"/>
+          <w:lang w:val="vi-VN"/>
+        </w:rPr>
+      </w:pPr>
+      <w:r>
+        <w:rPr>
+          <w:noProof/>
+        </w:rPr>
+        <w:lastRenderedPageBreak/>
+        <w:drawing>
+          <wp:inline distT="0" distB="0" distL="0" distR="0" wp14:anchorId="4034A2A0" wp14:editId="0F0928FC">
+            <wp:extent cx="4739640" cy="2484120"/>
+            <wp:effectExtent l="0" t="0" r="3810" b="0"/>
+            <wp:docPr id="8" name="Picture 8"/>
+            <wp:cNvGraphicFramePr>
+              <a:graphicFrameLocks xmlns:a="http://schemas.openxmlformats.org/drawingml/2006/main" noChangeAspect="1"/>
+            </wp:cNvGraphicFramePr>
+            <a:graphic xmlns:a="http://schemas.openxmlformats.org/drawingml/2006/main">
+              <a:graphicData uri="http://schemas.openxmlformats.org/drawingml/2006/picture">
+                <pic:pic xmlns:pic="http://schemas.openxmlformats.org/drawingml/2006/picture">
+                  <pic:nvPicPr>
+                    <pic:cNvPr id="1" name=""/>
+                    <pic:cNvPicPr/>
+                  </pic:nvPicPr>
+                  <pic:blipFill>
+                    <a:blip r:embed="rId25"/>
+                    <a:stretch>
+                      <a:fillRect/>
+                    </a:stretch>
+                  </pic:blipFill>
+                  <pic:spPr>
+                    <a:xfrm>
+                      <a:off x="0" y="0"/>
+                      <a:ext cx="4739640" cy="2484120"/>
+                    </a:xfrm>
+                    <a:prstGeom prst="rect">
+                      <a:avLst/>
+                    </a:prstGeom>
+                  </pic:spPr>
+                </pic:pic>
+              </a:graphicData>
+            </a:graphic>
+          </wp:inline>
+        </w:drawing>
+      </w:r>
+    </w:p>
+    <w:p>
+      <w:pPr>
+        <w:spacing w:after="0" w:line="276" w:lineRule="auto"/>
+        <w:jc w:val="center"/>
+        <w:rPr>
+          <w:rFonts w:cs="Times New Roman"/>
+          <w:i/>
+          <w:iCs/>
+          <w:szCs w:val="26"/>
+          <w:lang w:val="vi-VN"/>
+        </w:rPr>
+      </w:pPr>
+      <w:r>
+        <w:rPr>
+          <w:rFonts w:cs="Times New Roman"/>
+          <w:i/>
+          <w:iCs/>
+          <w:szCs w:val="26"/>
+          <w:lang w:val="vi-VN"/>
+        </w:rPr>
+        <w:t>Hình 6: Form Quản lý bàn</w:t>
+      </w:r>
+    </w:p>
+    <w:p>
+      <w:pPr>
+        <w:spacing w:after="0" w:line="276" w:lineRule="auto"/>
+        <w:jc w:val="center"/>
+        <w:rPr>
+          <w:rFonts w:cs="Times New Roman"/>
+          <w:i/>
+          <w:iCs/>
+          <w:szCs w:val="26"/>
+          <w:lang w:val="vi-VN"/>
+        </w:rPr>
+      </w:pPr>
+    </w:p>
+    <w:p>
+      <w:pPr>
+        <w:spacing w:after="0" w:line="276" w:lineRule="auto"/>
+        <w:jc w:val="center"/>
+        <w:rPr>
+          <w:rFonts w:cs="Times New Roman"/>
+          <w:i/>
+          <w:iCs/>
+          <w:szCs w:val="26"/>
+          <w:lang w:val="vi-VN"/>
+        </w:rPr>
+      </w:pPr>
+      <w:r>
+        <w:rPr>
+          <w:noProof/>
+        </w:rPr>
+        <w:drawing>
+          <wp:inline distT="0" distB="0" distL="0" distR="0" wp14:anchorId="4958A043" wp14:editId="3790A576">
+            <wp:extent cx="4716780" cy="2423160"/>
+            <wp:effectExtent l="0" t="0" r="7620" b="0"/>
+            <wp:docPr id="9" name="Picture 9"/>
+            <wp:cNvGraphicFramePr>
+              <a:graphicFrameLocks xmlns:a="http://schemas.openxmlformats.org/drawingml/2006/main" noChangeAspect="1"/>
+            </wp:cNvGraphicFramePr>
+            <a:graphic xmlns:a="http://schemas.openxmlformats.org/drawingml/2006/main">
+              <a:graphicData uri="http://schemas.openxmlformats.org/drawingml/2006/picture">
+                <pic:pic xmlns:pic="http://schemas.openxmlformats.org/drawingml/2006/picture">
+                  <pic:nvPicPr>
+                    <pic:cNvPr id="1" name=""/>
+                    <pic:cNvPicPr/>
+                  </pic:nvPicPr>
+                  <pic:blipFill>
+                    <a:blip r:embed="rId26"/>
+                    <a:stretch>
+                      <a:fillRect/>
+                    </a:stretch>
+                  </pic:blipFill>
+                  <pic:spPr>
+                    <a:xfrm>
+                      <a:off x="0" y="0"/>
+                      <a:ext cx="4716780" cy="2423160"/>
+                    </a:xfrm>
+                    <a:prstGeom prst="rect">
+                      <a:avLst/>
+                    </a:prstGeom>
+                  </pic:spPr>
+                </pic:pic>
+              </a:graphicData>
+            </a:graphic>
+          </wp:inline>
+        </w:drawing>
+      </w:r>
+    </w:p>
+    <w:p>
+      <w:pPr>
+        <w:spacing w:after="0" w:line="276" w:lineRule="auto"/>
+        <w:jc w:val="center"/>
+        <w:rPr>
+          <w:rFonts w:cs="Times New Roman"/>
+          <w:i/>
+          <w:iCs/>
+          <w:szCs w:val="26"/>
+          <w:lang w:val="vi-VN"/>
+        </w:rPr>
+      </w:pPr>
+      <w:r>
+        <w:rPr>
+          <w:rFonts w:cs="Times New Roman"/>
+          <w:i/>
+          <w:iCs/>
+          <w:szCs w:val="26"/>
+          <w:lang w:val="vi-VN"/>
+        </w:rPr>
+        <w:t>Hình 7: Form Quản lý danh mục</w:t>
+      </w:r>
+    </w:p>
+    <w:p>
+      <w:pPr>
+        <w:spacing w:after="0" w:line="276" w:lineRule="auto"/>
+        <w:jc w:val="center"/>
+        <w:rPr>
+          <w:rFonts w:cs="Times New Roman"/>
+          <w:i/>
+          <w:iCs/>
+          <w:szCs w:val="26"/>
+          <w:lang w:val="vi-VN"/>
+        </w:rPr>
+      </w:pPr>
+    </w:p>
+    <w:p>
+      <w:pPr>
+        <w:spacing w:after="0" w:line="276" w:lineRule="auto"/>
+        <w:jc w:val="center"/>
+        <w:rPr>
+          <w:rFonts w:cs="Times New Roman"/>
+          <w:i/>
+          <w:iCs/>
+          <w:szCs w:val="26"/>
+          <w:lang w:val="vi-VN"/>
+        </w:rPr>
+      </w:pPr>
+      <w:r>
+        <w:rPr>
+          <w:noProof/>
+        </w:rPr>
+        <w:drawing>
+          <wp:inline distT="0" distB="0" distL="0" distR="0" wp14:anchorId="6D073C28" wp14:editId="01BA6923">
+            <wp:extent cx="4678045" cy="2202180"/>
+            <wp:effectExtent l="0" t="0" r="8255" b="7620"/>
+            <wp:docPr id="10" name="Picture 10"/>
+            <wp:cNvGraphicFramePr>
+              <a:graphicFrameLocks xmlns:a="http://schemas.openxmlformats.org/drawingml/2006/main" noChangeAspect="1"/>
+            </wp:cNvGraphicFramePr>
+            <a:graphic xmlns:a="http://schemas.openxmlformats.org/drawingml/2006/main">
+              <a:graphicData uri="http://schemas.openxmlformats.org/drawingml/2006/picture">
+                <pic:pic xmlns:pic="http://schemas.openxmlformats.org/drawingml/2006/picture">
+                  <pic:nvPicPr>
+                    <pic:cNvPr id="1" name=""/>
+                    <pic:cNvPicPr/>
+                  </pic:nvPicPr>
+                  <pic:blipFill>
+                    <a:blip r:embed="rId27"/>
+                    <a:stretch>
+                      <a:fillRect/>
+                    </a:stretch>
+                  </pic:blipFill>
+                  <pic:spPr>
+                    <a:xfrm>
+                      <a:off x="0" y="0"/>
+                      <a:ext cx="4678045" cy="2202180"/>
+                    </a:xfrm>
+                    <a:prstGeom prst="rect">
+                      <a:avLst/>
+                    </a:prstGeom>
+                  </pic:spPr>
+                </pic:pic>
+              </a:graphicData>
+            </a:graphic>
+          </wp:inline>
+        </w:drawing>
+      </w:r>
+    </w:p>
+    <w:p>
+      <w:pPr>
+        <w:spacing w:after="0" w:line="276" w:lineRule="auto"/>
+        <w:jc w:val="center"/>
+        <w:rPr>
+          <w:rFonts w:cs="Times New Roman"/>
+          <w:i/>
+          <w:iCs/>
+          <w:szCs w:val="26"/>
+          <w:lang w:val="vi-VN"/>
+        </w:rPr>
+      </w:pPr>
+      <w:r>
+        <w:rPr>
+          <w:rFonts w:cs="Times New Roman"/>
+          <w:i/>
+          <w:iCs/>
+          <w:szCs w:val="26"/>
+          <w:lang w:val="vi-VN"/>
+        </w:rPr>
+        <w:t>Hình 8: Form Quản lý Menu</w:t>
+      </w:r>
+    </w:p>
+    <w:p>
+      <w:pPr>
+        <w:spacing w:after="0" w:line="276" w:lineRule="auto"/>
+        <w:jc w:val="center"/>
+        <w:rPr>
+          <w:rFonts w:cs="Times New Roman"/>
+          <w:i/>
+          <w:iCs/>
+          <w:szCs w:val="26"/>
+          <w:lang w:val="vi-VN"/>
+        </w:rPr>
+      </w:pPr>
+      <w:r>
+        <w:rPr>
+          <w:noProof/>
+        </w:rPr>
+        <w:lastRenderedPageBreak/>
+        <w:drawing>
+          <wp:inline distT="0" distB="0" distL="0" distR="0" wp14:anchorId="54E35370" wp14:editId="62D55823">
+            <wp:extent cx="4662805" cy="3017520"/>
+            <wp:effectExtent l="0" t="0" r="4445" b="0"/>
+            <wp:docPr id="11" name="Picture 11"/>
+            <wp:cNvGraphicFramePr>
+              <a:graphicFrameLocks xmlns:a="http://schemas.openxmlformats.org/drawingml/2006/main" noChangeAspect="1"/>
+            </wp:cNvGraphicFramePr>
+            <a:graphic xmlns:a="http://schemas.openxmlformats.org/drawingml/2006/main">
+              <a:graphicData uri="http://schemas.openxmlformats.org/drawingml/2006/picture">
+                <pic:pic xmlns:pic="http://schemas.openxmlformats.org/drawingml/2006/picture">
+                  <pic:nvPicPr>
+                    <pic:cNvPr id="1" name=""/>
+                    <pic:cNvPicPr/>
+                  </pic:nvPicPr>
+                  <pic:blipFill>
+                    <a:blip r:embed="rId28"/>
+                    <a:stretch>
+                      <a:fillRect/>
+                    </a:stretch>
+                  </pic:blipFill>
+                  <pic:spPr>
+                    <a:xfrm>
+                      <a:off x="0" y="0"/>
+                      <a:ext cx="4662805" cy="3017520"/>
+                    </a:xfrm>
+                    <a:prstGeom prst="rect">
+                      <a:avLst/>
+                    </a:prstGeom>
+                  </pic:spPr>
+                </pic:pic>
+              </a:graphicData>
+            </a:graphic>
+          </wp:inline>
+        </w:drawing>
+      </w:r>
+    </w:p>
+    <w:p>
+      <w:pPr>
+        <w:spacing w:after="0" w:line="276" w:lineRule="auto"/>
+        <w:jc w:val="center"/>
+        <w:rPr>
+          <w:rFonts w:cs="Times New Roman"/>
+          <w:i/>
+          <w:iCs/>
+          <w:szCs w:val="26"/>
+          <w:lang w:val="vi-VN"/>
+        </w:rPr>
+      </w:pPr>
+      <w:r>
+        <w:rPr>
+          <w:rFonts w:cs="Times New Roman"/>
+          <w:i/>
+          <w:iCs/>
+          <w:szCs w:val="26"/>
+          <w:lang w:val="vi-VN"/>
+        </w:rPr>
+        <w:t>Hình 9: Giao diện báo cáo danh thu</w:t>
+      </w:r>
+    </w:p>
+    <w:p>
+      <w:pPr>
+        <w:spacing w:after="0" w:line="276" w:lineRule="auto"/>
+        <w:jc w:val="center"/>
+        <w:rPr>
+          <w:rFonts w:cs="Times New Roman"/>
+          <w:i/>
+          <w:iCs/>
+          <w:szCs w:val="26"/>
+          <w:lang w:val="vi-VN"/>
+        </w:rPr>
+      </w:pPr>
+    </w:p>
+    <w:p>
+      <w:pPr>
+        <w:spacing w:after="0" w:line="276" w:lineRule="auto"/>
+        <w:jc w:val="center"/>
+        <w:rPr>
+          <w:rFonts w:cs="Times New Roman"/>
+          <w:i/>
+          <w:iCs/>
+          <w:szCs w:val="26"/>
+          <w:lang w:val="vi-VN"/>
+        </w:rPr>
+      </w:pPr>
+      <w:r>
+        <w:rPr>
+          <w:noProof/>
+        </w:rPr>
+        <w:drawing>
+          <wp:inline distT="0" distB="0" distL="0" distR="0" wp14:anchorId="1C9E3509" wp14:editId="09634D8A">
+            <wp:extent cx="2261235" cy="2926080"/>
+            <wp:effectExtent l="0" t="0" r="5715" b="7620"/>
+            <wp:docPr id="12" name="Picture 12"/>
+            <wp:cNvGraphicFramePr>
+              <a:graphicFrameLocks xmlns:a="http://schemas.openxmlformats.org/drawingml/2006/main" noChangeAspect="1"/>
+            </wp:cNvGraphicFramePr>
+            <a:graphic xmlns:a="http://schemas.openxmlformats.org/drawingml/2006/main">
+              <a:graphicData uri="http://schemas.openxmlformats.org/drawingml/2006/picture">
+                <pic:pic xmlns:pic="http://schemas.openxmlformats.org/drawingml/2006/picture">
+                  <pic:nvPicPr>
+                    <pic:cNvPr id="1" name=""/>
+                    <pic:cNvPicPr/>
+                  </pic:nvPicPr>
+                  <pic:blipFill>
+                    <a:blip r:embed="rId29"/>
+                    <a:stretch>
+                      <a:fillRect/>
+                    </a:stretch>
+                  </pic:blipFill>
+                  <pic:spPr>
+                    <a:xfrm>
+                      <a:off x="0" y="0"/>
+                      <a:ext cx="2261235" cy="2926080"/>
+                    </a:xfrm>
+                    <a:prstGeom prst="rect">
+                      <a:avLst/>
+                    </a:prstGeom>
+                  </pic:spPr>
+                </pic:pic>
+              </a:graphicData>
+            </a:graphic>
+          </wp:inline>
+        </w:drawing>
+      </w:r>
+    </w:p>
+    <w:p>
+      <w:pPr>
+        <w:spacing w:after="0" w:line="276" w:lineRule="auto"/>
+        <w:jc w:val="center"/>
+        <w:rPr>
+          <w:rFonts w:cs="Times New Roman"/>
+          <w:i/>
+          <w:iCs/>
+          <w:szCs w:val="26"/>
+          <w:lang w:val="vi-VN"/>
+        </w:rPr>
+      </w:pPr>
+      <w:r>
+        <w:rPr>
+          <w:rFonts w:cs="Times New Roman"/>
+          <w:i/>
+          <w:iCs/>
+          <w:szCs w:val="26"/>
+          <w:lang w:val="vi-VN"/>
+        </w:rPr>
+        <w:t>Hình 10: Giao diện hóa đơn</w:t>
+      </w:r>
+    </w:p>
+    <w:p>
+      <w:pPr>
+        <w:spacing w:after="0" w:line="276" w:lineRule="auto"/>
+        <w:jc w:val="center"/>
+        <w:rPr>
+          <w:rFonts w:cs="Times New Roman"/>
+          <w:i/>
+          <w:iCs/>
+          <w:szCs w:val="26"/>
+          <w:lang w:val="vi-VN"/>
+        </w:rPr>
+      </w:pPr>
+    </w:p>
+    <w:p>
+      <w:pPr>
+        <w:spacing w:after="0" w:line="276" w:lineRule="auto"/>
+        <w:jc w:val="both"/>
+        <w:rPr>
+          <w:rFonts w:cs="Times New Roman"/>
+          <w:b/>
+          <w:bCs/>
+          <w:szCs w:val="26"/>
+          <w:lang w:val="vi-VN"/>
+        </w:rPr>
+      </w:pPr>
+      <w:r>
+        <w:rPr>
+          <w:rFonts w:cs="Times New Roman"/>
+          <w:b/>
+          <w:bCs/>
+          <w:szCs w:val="26"/>
+          <w:lang w:val="vi-VN"/>
+        </w:rPr>
+        <w:t>II.Phân công công việc</w:t>
+      </w:r>
+    </w:p>
+    <w:p>
+      <w:pPr>
+        <w:spacing w:after="0" w:line="276" w:lineRule="auto"/>
+        <w:jc w:val="both"/>
+        <w:rPr>
+          <w:rFonts w:cs="Times New Roman"/>
+          <w:b/>
+          <w:bCs/>
+          <w:szCs w:val="26"/>
+          <w:lang w:val="vi-VN"/>
+        </w:rPr>
+      </w:pPr>
+    </w:p>
+    <w:p>
+      <w:pPr>
+        <w:spacing w:after="0" w:line="276" w:lineRule="auto"/>
+        <w:jc w:val="both"/>
+        <w:rPr>
+          <w:rFonts w:cs="Times New Roman"/>
+          <w:b/>
+          <w:bCs/>
+          <w:szCs w:val="26"/>
+          <w:lang w:val="vi-VN"/>
+        </w:rPr>
+      </w:pPr>
+    </w:p>
+    <w:p>
+      <w:pPr>
+        <w:spacing w:after="0" w:line="276" w:lineRule="auto"/>
+        <w:jc w:val="both"/>
+        <w:rPr>
+          <w:rFonts w:cs="Times New Roman"/>
+          <w:b/>
+          <w:bCs/>
+          <w:szCs w:val="26"/>
+          <w:lang w:val="vi-VN"/>
+        </w:rPr>
+      </w:pPr>
+    </w:p>
+    <w:p>
+      <w:pPr>
+        <w:spacing w:after="0" w:line="276" w:lineRule="auto"/>
+        <w:jc w:val="both"/>
+        <w:rPr>
+          <w:rFonts w:cs="Times New Roman"/>
+          <w:b/>
+          <w:bCs/>
+          <w:szCs w:val="26"/>
+          <w:lang w:val="vi-VN"/>
+        </w:rPr>
+      </w:pPr>
+    </w:p>
+    <w:p>
+      <w:pPr>
+        <w:spacing w:after="0" w:line="276" w:lineRule="auto"/>
+        <w:jc w:val="both"/>
+        <w:rPr>
+          <w:rFonts w:cs="Times New Roman"/>
+          <w:b/>
+          <w:bCs/>
+          <w:szCs w:val="26"/>
+          <w:lang w:val="vi-VN"/>
+        </w:rPr>
+      </w:pPr>
+    </w:p>
+    <w:p>
+      <w:pPr>
+        <w:spacing w:after="0" w:line="276" w:lineRule="auto"/>
+        <w:jc w:val="both"/>
+        <w:rPr>
+          <w:rFonts w:cs="Times New Roman"/>
+          <w:b/>
+          <w:bCs/>
+          <w:szCs w:val="26"/>
+          <w:lang w:val="vi-VN"/>
+        </w:rPr>
+      </w:pPr>
+    </w:p>
+    <w:p>
+      <w:pPr>
+        <w:spacing w:after="0" w:line="276" w:lineRule="auto"/>
+        <w:jc w:val="both"/>
+        <w:rPr>
+          <w:rFonts w:cs="Times New Roman"/>
+          <w:b/>
+          <w:bCs/>
+          <w:szCs w:val="26"/>
+          <w:lang w:val="vi-VN"/>
+        </w:rPr>
+      </w:pPr>
+    </w:p>
+    <w:p>
+      <w:pPr>
+        <w:spacing w:after="0" w:line="276" w:lineRule="auto"/>
+        <w:jc w:val="both"/>
+        <w:rPr>
+          <w:rFonts w:cs="Times New Roman"/>
+          <w:b/>
+          <w:bCs/>
+          <w:szCs w:val="26"/>
+          <w:lang w:val="vi-VN"/>
+        </w:rPr>
+      </w:pPr>
+    </w:p>
+    <w:p>
+      <w:pPr>
+        <w:spacing w:after="0" w:line="276" w:lineRule="auto"/>
+        <w:jc w:val="both"/>
+        <w:rPr>
+          <w:rFonts w:cs="Times New Roman"/>
+          <w:b/>
+          <w:bCs/>
+          <w:szCs w:val="26"/>
+          <w:lang w:val="vi-VN"/>
+        </w:rPr>
+      </w:pPr>
+    </w:p>
+    <w:p>
+      <w:pPr>
+        <w:spacing w:after="0" w:line="276" w:lineRule="auto"/>
+        <w:jc w:val="both"/>
+        <w:rPr>
+          <w:rFonts w:cs="Times New Roman"/>
+          <w:b/>
+          <w:bCs/>
+          <w:szCs w:val="26"/>
+          <w:lang w:val="vi-VN"/>
+        </w:rPr>
+      </w:pPr>
+    </w:p>
+    <w:p>
+      <w:pPr>
+        <w:spacing w:after="0" w:line="276" w:lineRule="auto"/>
+        <w:jc w:val="both"/>
+        <w:rPr>
+          <w:rFonts w:cs="Times New Roman"/>
+          <w:b/>
+          <w:bCs/>
+          <w:szCs w:val="26"/>
+          <w:lang w:val="vi-VN"/>
+        </w:rPr>
+      </w:pPr>
+      <w:r>
+        <w:rPr>
+          <w:rFonts w:cs="Times New Roman"/>
+          <w:b/>
+          <w:bCs/>
+          <w:szCs w:val="26"/>
+          <w:lang w:val="vi-VN"/>
+        </w:rPr>
+        <w:lastRenderedPageBreak/>
+        <w:t>III.Thiết kế</w:t>
+      </w:r>
+    </w:p>
+    <w:p>
+      <w:pPr>
+        <w:spacing w:after="0" w:line="276" w:lineRule="auto"/>
+        <w:jc w:val="both"/>
+        <w:rPr>
+          <w:rFonts w:cs="Times New Roman"/>
+          <w:b/>
+          <w:bCs/>
+          <w:szCs w:val="26"/>
+          <w:lang w:val="vi-VN"/>
+        </w:rPr>
+      </w:pPr>
+      <w:r>
+        <w:rPr>
+          <w:rFonts w:cs="Times New Roman"/>
+          <w:b/>
+          <w:bCs/>
+          <w:szCs w:val="26"/>
+          <w:lang w:val="vi-VN"/>
+        </w:rPr>
+        <w:t>1.Thiết kế sơ đồ UseCase</w:t>
+      </w:r>
+    </w:p>
+    <w:p>
+      <w:pPr>
+        <w:spacing w:after="0" w:line="276" w:lineRule="auto"/>
+        <w:jc w:val="center"/>
+        <w:rPr>
+          <w:rFonts w:cs="Times New Roman"/>
+          <w:szCs w:val="26"/>
+          <w:lang w:val="vi-VN"/>
+        </w:rPr>
+      </w:pPr>
+      <w:r>
+        <w:rPr>
+          <w:noProof/>
+        </w:rPr>
+        <w:drawing>
+          <wp:inline distT="0" distB="0" distL="0" distR="0" wp14:anchorId="154FC12D" wp14:editId="6BEB5C8B">
+            <wp:extent cx="5547360" cy="4411980"/>
+            <wp:effectExtent l="0" t="0" r="0" b="7620"/>
+            <wp:docPr id="37" name="Picture 37"/>
+            <wp:cNvGraphicFramePr>
+              <a:graphicFrameLocks xmlns:a="http://schemas.openxmlformats.org/drawingml/2006/main" noChangeAspect="1"/>
+            </wp:cNvGraphicFramePr>
+            <a:graphic xmlns:a="http://schemas.openxmlformats.org/drawingml/2006/main">
+              <a:graphicData uri="http://schemas.openxmlformats.org/drawingml/2006/picture">
+                <pic:pic xmlns:pic="http://schemas.openxmlformats.org/drawingml/2006/picture">
+                  <pic:nvPicPr>
+                    <pic:cNvPr id="1" name=""/>
+                    <pic:cNvPicPr/>
+                  </pic:nvPicPr>
+                  <pic:blipFill>
+                    <a:blip r:embed="rId30"/>
+                    <a:stretch>
+                      <a:fillRect/>
+                    </a:stretch>
+                  </pic:blipFill>
+                  <pic:spPr>
+                    <a:xfrm>
+                      <a:off x="0" y="0"/>
+                      <a:ext cx="5547360" cy="4411980"/>
+                    </a:xfrm>
+                    <a:prstGeom prst="rect">
+                      <a:avLst/>
+                    </a:prstGeom>
+                  </pic:spPr>
+                </pic:pic>
+              </a:graphicData>
+            </a:graphic>
+          </wp:inline>
+        </w:drawing>
+      </w:r>
+    </w:p>
+    <w:p>
+      <w:pPr>
+        <w:spacing w:after="0" w:line="276" w:lineRule="auto"/>
+        <w:jc w:val="center"/>
+        <w:rPr>
+          <w:rFonts w:cs="Times New Roman"/>
+          <w:i/>
+          <w:iCs/>
+          <w:szCs w:val="26"/>
+          <w:lang w:val="vi-VN"/>
+        </w:rPr>
+      </w:pPr>
+      <w:r>
+        <w:rPr>
+          <w:rFonts w:cs="Times New Roman"/>
+          <w:i/>
+          <w:iCs/>
+          <w:szCs w:val="26"/>
+          <w:lang w:val="vi-VN"/>
+        </w:rPr>
+        <w:t>Hình 11:Sơ đồ UseCase toàn hệ thống</w:t>
+      </w:r>
+    </w:p>
+    <w:p>
+      <w:pPr>
+        <w:spacing w:after="0" w:line="276" w:lineRule="auto"/>
+        <w:jc w:val="center"/>
+        <w:rPr>
+          <w:rFonts w:cs="Times New Roman"/>
+          <w:szCs w:val="26"/>
+          <w:lang w:val="vi-VN"/>
+        </w:rPr>
+      </w:pPr>
+      <w:bookmarkStart w:id="23" w:name="_GoBack"/>
+      <w:r>
+        <w:rPr>
+          <w:noProof/>
+        </w:rPr>
+        <w:drawing>
+          <wp:inline distT="0" distB="0" distL="0" distR="0" wp14:anchorId="4CDA0198" wp14:editId="32DCBAEA">
+            <wp:extent cx="4892040" cy="2506980"/>
+            <wp:effectExtent l="0" t="0" r="3810" b="7620"/>
+            <wp:docPr id="36" name="Picture 36"/>
+            <wp:cNvGraphicFramePr>
+              <a:graphicFrameLocks xmlns:a="http://schemas.openxmlformats.org/drawingml/2006/main" noChangeAspect="1"/>
+            </wp:cNvGraphicFramePr>
+            <a:graphic xmlns:a="http://schemas.openxmlformats.org/drawingml/2006/main">
+              <a:graphicData uri="http://schemas.openxmlformats.org/drawingml/2006/picture">
+                <pic:pic xmlns:pic="http://schemas.openxmlformats.org/drawingml/2006/picture">
+                  <pic:nvPicPr>
+                    <pic:cNvPr id="1" name=""/>
+                    <pic:cNvPicPr/>
+                  </pic:nvPicPr>
+                  <pic:blipFill>
+                    <a:blip r:embed="rId31"/>
+                    <a:stretch>
+                      <a:fillRect/>
+                    </a:stretch>
+                  </pic:blipFill>
+                  <pic:spPr>
+                    <a:xfrm>
+                      <a:off x="0" y="0"/>
+                      <a:ext cx="4892040" cy="2506980"/>
+                    </a:xfrm>
+                    <a:prstGeom prst="rect">
+                      <a:avLst/>
+                    </a:prstGeom>
+                  </pic:spPr>
+                </pic:pic>
+              </a:graphicData>
+            </a:graphic>
+          </wp:inline>
+        </w:drawing>
+      </w:r>
+      <w:bookmarkEnd w:id="23"/>
+    </w:p>
+    <w:p>
+      <w:pPr>
+        <w:spacing w:after="0" w:line="276" w:lineRule="auto"/>
+        <w:jc w:val="center"/>
+        <w:rPr>
+          <w:rFonts w:cs="Times New Roman"/>
+          <w:i/>
+          <w:iCs/>
+          <w:szCs w:val="26"/>
+          <w:lang w:val="vi-VN"/>
+        </w:rPr>
+      </w:pPr>
+      <w:r>
+        <w:rPr>
+          <w:rFonts w:cs="Times New Roman"/>
+          <w:i/>
+          <w:iCs/>
+          <w:szCs w:val="26"/>
+          <w:lang w:val="vi-VN"/>
+        </w:rPr>
+        <w:t>Hình 1</w:t>
+      </w:r>
+      <w:r>
+        <w:rPr>
+          <w:rFonts w:cs="Times New Roman"/>
+          <w:i/>
+          <w:iCs/>
+          <w:szCs w:val="26"/>
+          <w:lang w:val="vi-VN"/>
+        </w:rPr>
+        <w:t>2</w:t>
+      </w:r>
+      <w:r>
+        <w:rPr>
+          <w:rFonts w:cs="Times New Roman"/>
+          <w:i/>
+          <w:iCs/>
+          <w:szCs w:val="26"/>
+          <w:lang w:val="vi-VN"/>
+        </w:rPr>
+        <w:t xml:space="preserve">:Sơ đồ UseCase </w:t>
+      </w:r>
+      <w:r>
+        <w:rPr>
+          <w:rFonts w:cs="Times New Roman"/>
+          <w:i/>
+          <w:iCs/>
+          <w:szCs w:val="26"/>
+          <w:lang w:val="vi-VN"/>
+        </w:rPr>
+        <w:t>Đăng nhập</w:t>
+      </w:r>
+    </w:p>
+    <w:p>
+      <w:pPr>
+        <w:spacing w:after="0" w:line="276" w:lineRule="auto"/>
+        <w:jc w:val="center"/>
+        <w:rPr>
+          <w:rFonts w:cs="Times New Roman"/>
+          <w:i/>
+          <w:iCs/>
+          <w:szCs w:val="26"/>
+          <w:lang w:val="vi-VN"/>
+        </w:rPr>
+      </w:pPr>
+      <w:r>
+        <w:rPr>
+          <w:noProof/>
+        </w:rPr>
+        <w:lastRenderedPageBreak/>
+        <w:drawing>
+          <wp:inline distT="0" distB="0" distL="0" distR="0" wp14:anchorId="7C7B3CB7" wp14:editId="1CBE9536">
+            <wp:extent cx="4747260" cy="2171700"/>
+            <wp:effectExtent l="0" t="0" r="0" b="0"/>
+            <wp:docPr id="15" name="Picture 15"/>
+            <wp:cNvGraphicFramePr>
+              <a:graphicFrameLocks xmlns:a="http://schemas.openxmlformats.org/drawingml/2006/main" noChangeAspect="1"/>
+            </wp:cNvGraphicFramePr>
+            <a:graphic xmlns:a="http://schemas.openxmlformats.org/drawingml/2006/main">
+              <a:graphicData uri="http://schemas.openxmlformats.org/drawingml/2006/picture">
+                <pic:pic xmlns:pic="http://schemas.openxmlformats.org/drawingml/2006/picture">
+                  <pic:nvPicPr>
+                    <pic:cNvPr id="1" name=""/>
+                    <pic:cNvPicPr/>
+                  </pic:nvPicPr>
+                  <pic:blipFill>
+                    <a:blip r:embed="rId32"/>
+                    <a:stretch>
+                      <a:fillRect/>
+                    </a:stretch>
+                  </pic:blipFill>
+                  <pic:spPr>
+                    <a:xfrm>
+                      <a:off x="0" y="0"/>
+                      <a:ext cx="4747260" cy="2171700"/>
+                    </a:xfrm>
+                    <a:prstGeom prst="rect">
+                      <a:avLst/>
+                    </a:prstGeom>
+                  </pic:spPr>
+                </pic:pic>
+              </a:graphicData>
+            </a:graphic>
+          </wp:inline>
+        </w:drawing>
+      </w:r>
+    </w:p>
+    <w:p>
+      <w:pPr>
+        <w:spacing w:after="0" w:line="276" w:lineRule="auto"/>
+        <w:jc w:val="center"/>
+        <w:rPr>
+          <w:rFonts w:cs="Times New Roman"/>
+          <w:i/>
+          <w:iCs/>
+          <w:szCs w:val="26"/>
+          <w:lang w:val="vi-VN"/>
+        </w:rPr>
+      </w:pPr>
+      <w:r>
+        <w:rPr>
+          <w:rFonts w:cs="Times New Roman"/>
+          <w:i/>
+          <w:iCs/>
+          <w:szCs w:val="26"/>
+          <w:lang w:val="vi-VN"/>
+        </w:rPr>
+        <w:t>Hình 1</w:t>
+      </w:r>
+      <w:r>
+        <w:rPr>
+          <w:rFonts w:cs="Times New Roman"/>
+          <w:i/>
+          <w:iCs/>
+          <w:szCs w:val="26"/>
+          <w:lang w:val="vi-VN"/>
+        </w:rPr>
+        <w:t>3</w:t>
+      </w:r>
+      <w:r>
+        <w:rPr>
+          <w:rFonts w:cs="Times New Roman"/>
+          <w:i/>
+          <w:iCs/>
+          <w:szCs w:val="26"/>
+          <w:lang w:val="vi-VN"/>
+        </w:rPr>
+        <w:t>:Sơ đồ UseCase Quản lý tài khoản</w:t>
+      </w:r>
+    </w:p>
+    <w:p>
+      <w:pPr>
+        <w:spacing w:after="0" w:line="276" w:lineRule="auto"/>
+        <w:jc w:val="center"/>
+        <w:rPr>
+          <w:rFonts w:cs="Times New Roman"/>
+          <w:i/>
+          <w:iCs/>
+          <w:szCs w:val="26"/>
+          <w:lang w:val="vi-VN"/>
+        </w:rPr>
+      </w:pPr>
+      <w:r>
+        <w:rPr>
+          <w:noProof/>
+        </w:rPr>
+        <w:drawing>
+          <wp:inline distT="0" distB="0" distL="0" distR="0" wp14:anchorId="1224627C" wp14:editId="32E093D5">
+            <wp:extent cx="4716780" cy="2263140"/>
+            <wp:effectExtent l="0" t="0" r="7620" b="3810"/>
+            <wp:docPr id="16" name="Picture 16"/>
+            <wp:cNvGraphicFramePr>
+              <a:graphicFrameLocks xmlns:a="http://schemas.openxmlformats.org/drawingml/2006/main" noChangeAspect="1"/>
+            </wp:cNvGraphicFramePr>
+            <a:graphic xmlns:a="http://schemas.openxmlformats.org/drawingml/2006/main">
+              <a:graphicData uri="http://schemas.openxmlformats.org/drawingml/2006/picture">
+                <pic:pic xmlns:pic="http://schemas.openxmlformats.org/drawingml/2006/picture">
+                  <pic:nvPicPr>
+                    <pic:cNvPr id="1" name=""/>
+                    <pic:cNvPicPr/>
+                  </pic:nvPicPr>
+                  <pic:blipFill>
+                    <a:blip r:embed="rId33"/>
+                    <a:stretch>
+                      <a:fillRect/>
+                    </a:stretch>
+                  </pic:blipFill>
+                  <pic:spPr>
+                    <a:xfrm>
+                      <a:off x="0" y="0"/>
+                      <a:ext cx="4716780" cy="2263140"/>
+                    </a:xfrm>
+                    <a:prstGeom prst="rect">
+                      <a:avLst/>
+                    </a:prstGeom>
+                  </pic:spPr>
+                </pic:pic>
+              </a:graphicData>
+            </a:graphic>
+          </wp:inline>
+        </w:drawing>
+      </w:r>
+    </w:p>
+    <w:p>
+      <w:pPr>
+        <w:spacing w:after="0" w:line="276" w:lineRule="auto"/>
+        <w:jc w:val="center"/>
+        <w:rPr>
+          <w:rFonts w:cs="Times New Roman"/>
+          <w:i/>
+          <w:iCs/>
+          <w:szCs w:val="26"/>
+          <w:lang w:val="vi-VN"/>
+        </w:rPr>
+      </w:pPr>
+      <w:r>
+        <w:rPr>
+          <w:rFonts w:cs="Times New Roman"/>
+          <w:i/>
+          <w:iCs/>
+          <w:szCs w:val="26"/>
+          <w:lang w:val="vi-VN"/>
+        </w:rPr>
+        <w:t>Hình 1</w:t>
+      </w:r>
+      <w:r>
+        <w:rPr>
+          <w:rFonts w:cs="Times New Roman"/>
+          <w:i/>
+          <w:iCs/>
+          <w:szCs w:val="26"/>
+          <w:lang w:val="vi-VN"/>
+        </w:rPr>
+        <w:t>4</w:t>
+      </w:r>
+      <w:r>
+        <w:rPr>
+          <w:rFonts w:cs="Times New Roman"/>
+          <w:i/>
+          <w:iCs/>
+          <w:szCs w:val="26"/>
+          <w:lang w:val="vi-VN"/>
+        </w:rPr>
+        <w:t>:Sơ đồ UseCase Quản lý bàn</w:t>
+      </w:r>
+    </w:p>
+    <w:p>
+      <w:pPr>
+        <w:spacing w:after="0" w:line="276" w:lineRule="auto"/>
+        <w:jc w:val="center"/>
+        <w:rPr>
+          <w:rFonts w:cs="Times New Roman"/>
+          <w:i/>
+          <w:iCs/>
+          <w:szCs w:val="26"/>
+          <w:lang w:val="vi-VN"/>
+        </w:rPr>
+      </w:pPr>
+    </w:p>
+    <w:p>
+      <w:pPr>
+        <w:spacing w:after="0" w:line="276" w:lineRule="auto"/>
+        <w:jc w:val="center"/>
+        <w:rPr>
+          <w:rFonts w:cs="Times New Roman"/>
+          <w:i/>
+          <w:iCs/>
+          <w:szCs w:val="26"/>
+          <w:lang w:val="vi-VN"/>
+        </w:rPr>
+      </w:pPr>
+      <w:r>
+        <w:rPr>
+          <w:noProof/>
+        </w:rPr>
+        <w:drawing>
+          <wp:inline distT="0" distB="0" distL="0" distR="0" wp14:anchorId="23D4FBCF" wp14:editId="04258885">
+            <wp:extent cx="4724400" cy="2430780"/>
+            <wp:effectExtent l="0" t="0" r="0" b="7620"/>
+            <wp:docPr id="17" name="Picture 17"/>
+            <wp:cNvGraphicFramePr>
+              <a:graphicFrameLocks xmlns:a="http://schemas.openxmlformats.org/drawingml/2006/main" noChangeAspect="1"/>
+            </wp:cNvGraphicFramePr>
+            <a:graphic xmlns:a="http://schemas.openxmlformats.org/drawingml/2006/main">
+              <a:graphicData uri="http://schemas.openxmlformats.org/drawingml/2006/picture">
+                <pic:pic xmlns:pic="http://schemas.openxmlformats.org/drawingml/2006/picture">
+                  <pic:nvPicPr>
+                    <pic:cNvPr id="1" name=""/>
+                    <pic:cNvPicPr/>
+                  </pic:nvPicPr>
+                  <pic:blipFill>
+                    <a:blip r:embed="rId34"/>
+                    <a:stretch>
+                      <a:fillRect/>
+                    </a:stretch>
+                  </pic:blipFill>
+                  <pic:spPr>
+                    <a:xfrm>
+                      <a:off x="0" y="0"/>
+                      <a:ext cx="4724400" cy="2430780"/>
+                    </a:xfrm>
+                    <a:prstGeom prst="rect">
+                      <a:avLst/>
+                    </a:prstGeom>
+                  </pic:spPr>
+                </pic:pic>
+              </a:graphicData>
+            </a:graphic>
+          </wp:inline>
+        </w:drawing>
+      </w:r>
+    </w:p>
+    <w:p>
+      <w:pPr>
+        <w:spacing w:after="0" w:line="276" w:lineRule="auto"/>
+        <w:jc w:val="center"/>
+        <w:rPr>
+          <w:rFonts w:cs="Times New Roman"/>
+          <w:i/>
+          <w:iCs/>
+          <w:szCs w:val="26"/>
+          <w:lang w:val="vi-VN"/>
+        </w:rPr>
+      </w:pPr>
+      <w:r>
+        <w:rPr>
+          <w:rFonts w:cs="Times New Roman"/>
+          <w:i/>
+          <w:iCs/>
+          <w:szCs w:val="26"/>
+          <w:lang w:val="vi-VN"/>
+        </w:rPr>
+        <w:t>Hình 1</w:t>
+      </w:r>
+      <w:r>
+        <w:rPr>
+          <w:rFonts w:cs="Times New Roman"/>
+          <w:i/>
+          <w:iCs/>
+          <w:szCs w:val="26"/>
+          <w:lang w:val="vi-VN"/>
+        </w:rPr>
+        <w:t>5</w:t>
+      </w:r>
+      <w:r>
+        <w:rPr>
+          <w:rFonts w:cs="Times New Roman"/>
+          <w:i/>
+          <w:iCs/>
+          <w:szCs w:val="26"/>
+          <w:lang w:val="vi-VN"/>
+        </w:rPr>
+        <w:t>:Sơ đồ UseCase Quản lý danh mục</w:t>
+      </w:r>
+    </w:p>
+    <w:p>
+      <w:pPr>
+        <w:spacing w:after="0" w:line="276" w:lineRule="auto"/>
+        <w:jc w:val="center"/>
+        <w:rPr>
+          <w:rFonts w:cs="Times New Roman"/>
+          <w:i/>
+          <w:iCs/>
+          <w:szCs w:val="26"/>
+          <w:lang w:val="vi-VN"/>
+        </w:rPr>
+      </w:pPr>
+      <w:r>
+        <w:rPr>
+          <w:noProof/>
+        </w:rPr>
+        <w:lastRenderedPageBreak/>
+        <w:drawing>
+          <wp:inline distT="0" distB="0" distL="0" distR="0" wp14:anchorId="7D6818F6" wp14:editId="66B51CA5">
+            <wp:extent cx="4800600" cy="2590800"/>
+            <wp:effectExtent l="0" t="0" r="0" b="0"/>
+            <wp:docPr id="35" name="Picture 35"/>
+            <wp:cNvGraphicFramePr>
+              <a:graphicFrameLocks xmlns:a="http://schemas.openxmlformats.org/drawingml/2006/main" noChangeAspect="1"/>
+            </wp:cNvGraphicFramePr>
+            <a:graphic xmlns:a="http://schemas.openxmlformats.org/drawingml/2006/main">
+              <a:graphicData uri="http://schemas.openxmlformats.org/drawingml/2006/picture">
+                <pic:pic xmlns:pic="http://schemas.openxmlformats.org/drawingml/2006/picture">
+                  <pic:nvPicPr>
+                    <pic:cNvPr id="1" name=""/>
+                    <pic:cNvPicPr/>
+                  </pic:nvPicPr>
+                  <pic:blipFill>
+                    <a:blip r:embed="rId35"/>
+                    <a:stretch>
+                      <a:fillRect/>
+                    </a:stretch>
+                  </pic:blipFill>
+                  <pic:spPr>
+                    <a:xfrm>
+                      <a:off x="0" y="0"/>
+                      <a:ext cx="4800600" cy="2590800"/>
+                    </a:xfrm>
+                    <a:prstGeom prst="rect">
+                      <a:avLst/>
+                    </a:prstGeom>
+                  </pic:spPr>
+                </pic:pic>
+              </a:graphicData>
+            </a:graphic>
+          </wp:inline>
+        </w:drawing>
+      </w:r>
+    </w:p>
+    <w:p>
+      <w:pPr>
+        <w:spacing w:after="0" w:line="276" w:lineRule="auto"/>
+        <w:jc w:val="center"/>
+        <w:rPr>
+          <w:rFonts w:cs="Times New Roman"/>
+          <w:i/>
+          <w:iCs/>
+          <w:szCs w:val="26"/>
+          <w:lang w:val="vi-VN"/>
+        </w:rPr>
+      </w:pPr>
+      <w:r>
+        <w:rPr>
+          <w:rFonts w:cs="Times New Roman"/>
+          <w:i/>
+          <w:iCs/>
+          <w:szCs w:val="26"/>
+          <w:lang w:val="vi-VN"/>
+        </w:rPr>
+        <w:t>Hình 1</w:t>
+      </w:r>
+      <w:r>
+        <w:rPr>
+          <w:rFonts w:cs="Times New Roman"/>
+          <w:i/>
+          <w:iCs/>
+          <w:szCs w:val="26"/>
+          <w:lang w:val="vi-VN"/>
+        </w:rPr>
+        <w:t>6</w:t>
+      </w:r>
+      <w:r>
+        <w:rPr>
+          <w:rFonts w:cs="Times New Roman"/>
+          <w:i/>
+          <w:iCs/>
+          <w:szCs w:val="26"/>
+          <w:lang w:val="vi-VN"/>
+        </w:rPr>
+        <w:t>: Sơ đồ UseCase Quản lý sản phẩm</w:t>
+      </w:r>
+    </w:p>
+    <w:p>
+      <w:pPr>
+        <w:spacing w:after="0" w:line="276" w:lineRule="auto"/>
+        <w:jc w:val="center"/>
+        <w:rPr>
+          <w:rFonts w:cs="Times New Roman"/>
+          <w:i/>
+          <w:iCs/>
+          <w:szCs w:val="26"/>
+          <w:lang w:val="vi-VN"/>
+        </w:rPr>
+      </w:pPr>
+      <w:r>
+        <w:rPr>
+          <w:noProof/>
+        </w:rPr>
+        <w:drawing>
+          <wp:inline distT="0" distB="0" distL="0" distR="0" wp14:anchorId="25A2D0C7" wp14:editId="003BF318">
+            <wp:extent cx="4701540" cy="2872740"/>
+            <wp:effectExtent l="0" t="0" r="3810" b="3810"/>
+            <wp:docPr id="38" name="Picture 38"/>
+            <wp:cNvGraphicFramePr>
+              <a:graphicFrameLocks xmlns:a="http://schemas.openxmlformats.org/drawingml/2006/main" noChangeAspect="1"/>
+            </wp:cNvGraphicFramePr>
+            <a:graphic xmlns:a="http://schemas.openxmlformats.org/drawingml/2006/main">
+              <a:graphicData uri="http://schemas.openxmlformats.org/drawingml/2006/picture">
+                <pic:pic xmlns:pic="http://schemas.openxmlformats.org/drawingml/2006/picture">
+                  <pic:nvPicPr>
+                    <pic:cNvPr id="1" name=""/>
+                    <pic:cNvPicPr/>
+                  </pic:nvPicPr>
+                  <pic:blipFill>
+                    <a:blip r:embed="rId36"/>
+                    <a:stretch>
+                      <a:fillRect/>
+                    </a:stretch>
+                  </pic:blipFill>
+                  <pic:spPr>
+                    <a:xfrm>
+                      <a:off x="0" y="0"/>
+                      <a:ext cx="4701540" cy="2872740"/>
+                    </a:xfrm>
+                    <a:prstGeom prst="rect">
+                      <a:avLst/>
+                    </a:prstGeom>
+                  </pic:spPr>
+                </pic:pic>
+              </a:graphicData>
+            </a:graphic>
+          </wp:inline>
+        </w:drawing>
+      </w:r>
+    </w:p>
+    <w:p>
+      <w:pPr>
+        <w:spacing w:after="0" w:line="276" w:lineRule="auto"/>
+        <w:jc w:val="center"/>
+        <w:rPr>
+          <w:rFonts w:cs="Times New Roman"/>
+          <w:i/>
+          <w:iCs/>
+          <w:szCs w:val="26"/>
+          <w:lang w:val="vi-VN"/>
+        </w:rPr>
+      </w:pPr>
+      <w:r>
+        <w:rPr>
+          <w:rFonts w:cs="Times New Roman"/>
+          <w:i/>
+          <w:iCs/>
+          <w:szCs w:val="26"/>
+          <w:lang w:val="vi-VN"/>
+        </w:rPr>
+        <w:t>Hình 17:Sơ đồ UseCase Quản lý nhân viên</w:t>
+      </w:r>
+    </w:p>
+    <w:p>
+      <w:pPr>
+        <w:spacing w:after="0" w:line="276" w:lineRule="auto"/>
+        <w:rPr>
+          <w:rFonts w:cs="Times New Roman"/>
+          <w:b/>
+          <w:bCs/>
+          <w:szCs w:val="26"/>
+          <w:lang w:val="vi-VN"/>
+        </w:rPr>
+      </w:pPr>
+      <w:r>
+        <w:rPr>
+          <w:rFonts w:cs="Times New Roman"/>
+          <w:b/>
+          <w:bCs/>
+          <w:szCs w:val="26"/>
+          <w:lang w:val="vi-VN"/>
+        </w:rPr>
+        <w:t>2.</w:t>
+      </w:r>
+      <w:r>
+        <w:rPr>
+          <w:rFonts w:cs="Times New Roman"/>
+          <w:b/>
+          <w:bCs/>
+          <w:szCs w:val="26"/>
+          <w:lang w:val="vi-VN"/>
+        </w:rPr>
+        <w:t>Thiết kế sơ đồ diagram</w:t>
+      </w:r>
+    </w:p>
+    <w:p>
+      <w:pPr>
+        <w:spacing w:after="0" w:line="276" w:lineRule="auto"/>
+        <w:rPr>
+          <w:rFonts w:cs="Times New Roman"/>
+          <w:b/>
+          <w:bCs/>
+          <w:i/>
+          <w:iCs/>
+          <w:szCs w:val="26"/>
+          <w:lang w:val="vi-VN"/>
+        </w:rPr>
+      </w:pPr>
+      <w:r>
+        <w:rPr>
+          <w:rFonts w:cs="Times New Roman"/>
+          <w:b/>
+          <w:bCs/>
+          <w:i/>
+          <w:iCs/>
+          <w:szCs w:val="26"/>
+          <w:lang w:val="vi-VN"/>
+        </w:rPr>
+        <w:t>2.1.Sơ đồ tổng thể ứng dụng</w:t>
+      </w:r>
+    </w:p>
+    <w:p>
+      <w:pPr>
+        <w:spacing w:after="0" w:line="276" w:lineRule="auto"/>
+        <w:rPr>
+          <w:rFonts w:cs="Times New Roman"/>
+          <w:b/>
+          <w:bCs/>
+          <w:szCs w:val="26"/>
+          <w:lang w:val="vi-VN"/>
+        </w:rPr>
+      </w:pPr>
+    </w:p>
+    <w:p>
+      <w:pPr>
+        <w:spacing w:after="0" w:line="276" w:lineRule="auto"/>
+        <w:jc w:val="center"/>
+        <w:rPr>
+          <w:rFonts w:cs="Times New Roman"/>
+          <w:i/>
+          <w:iCs/>
+          <w:szCs w:val="26"/>
+          <w:lang w:val="vi-VN"/>
+        </w:rPr>
+      </w:pPr>
+    </w:p>
+    <w:p>
+      <w:pPr>
+        <w:spacing w:after="0" w:line="276" w:lineRule="auto"/>
+        <w:jc w:val="both"/>
+        <w:rPr>
+          <w:rFonts w:cs="Times New Roman"/>
+          <w:szCs w:val="26"/>
+          <w:lang w:val="vi-VN"/>
+        </w:rPr>
+      </w:pPr>
     </w:p>
     <w:p>
       <w:pPr>
@@ -4399,7 +6053,7 @@
       </w:pPr>
     </w:p>
     <w:sectPr>
-      <w:footerReference w:type="default" r:id="rId21"/>
+      <w:footerReference w:type="default" r:id="rId37"/>
       <w:pgSz w:w="12240" w:h="15840" w:code="1"/>
       <w:pgMar w:top="454" w:right="737" w:bottom="680" w:left="680" w:header="0" w:footer="0" w:gutter="0"/>
       <w:cols w:space="720"/>
@@ -6841,6 +8495,7 @@
   <w:style w:type="character" w:default="1" w:styleId="DefaultParagraphFont">
     <w:name w:val="Default Paragraph Font"/>
     <w:uiPriority w:val="1"/>
+    <w:semiHidden/>
     <w:unhideWhenUsed/>
   </w:style>
   <w:style w:type="table" w:default="1" w:styleId="TableNormal">
@@ -7353,7 +9008,7 @@
 </file>
 
 <file path=customXml/itemProps1.xml><?xml version="1.0" encoding="utf-8"?>
-<ds:datastoreItem xmlns:ds="http://schemas.openxmlformats.org/officeDocument/2006/customXml" ds:itemID="{5E0F6F67-EE19-41B3-B9F9-C1929B037490}">
+<ds:datastoreItem xmlns:ds="http://schemas.openxmlformats.org/officeDocument/2006/customXml" ds:itemID="{097555DA-30D8-46B9-BCCC-74946DEAB77F}">
   <ds:schemaRefs>
     <ds:schemaRef ds:uri="http://schemas.openxmlformats.org/officeDocument/2006/bibliography"/>
   </ds:schemaRefs>

</xml_diff>